<commit_message>
Minor changes to the relational model.
Started writing the database creation scripts.
</commit_message>
<xml_diff>
--- a/Diseño/Modelo Relacional.docx
+++ b/Diseño/Modelo Relacional.docx
@@ -420,7 +420,19 @@
         <w:rPr>
           <w:sz w:val="20"/>
         </w:rPr>
-        <w:t>, x)</w:t>
+        <w:t>, x</w:t>
+      </w:r>
+      <w:r>
+        <w:rPr>
+          <w:sz w:val="20"/>
+        </w:rPr>
+        <w:t>, y</w:t>
+      </w:r>
+      <w:r>
+        <w:rPr>
+          <w:sz w:val="20"/>
+        </w:rPr>
+        <w:t>)</w:t>
       </w:r>
     </w:p>
     <w:p>
@@ -1319,7 +1331,6 @@
           <w:sz w:val="20"/>
         </w:rPr>
       </w:pPr>
-      <w:proofErr w:type="gramStart"/>
       <w:r>
         <w:rPr>
           <w:b/>
@@ -1335,7 +1346,6 @@
         <w:t>(</w:t>
       </w:r>
       <w:proofErr w:type="spellStart"/>
-      <w:proofErr w:type="gramEnd"/>
       <w:r>
         <w:rPr>
           <w:color w:val="C0504D" w:themeColor="accent2"/>
@@ -1351,16 +1361,14 @@
         </w:rPr>
         <w:t xml:space="preserve">, </w:t>
       </w:r>
-      <w:proofErr w:type="spellStart"/>
       <w:r>
         <w:rPr>
           <w:color w:val="C0504D" w:themeColor="accent2"/>
           <w:sz w:val="20"/>
           <w:u w:val="single"/>
         </w:rPr>
-        <w:t>idEvento</w:t>
-      </w:r>
-      <w:proofErr w:type="spellEnd"/>
+        <w:t>idZona</w:t>
+      </w:r>
       <w:r>
         <w:rPr>
           <w:sz w:val="20"/>
@@ -1465,11 +1473,25 @@
         </w:rPr>
         <w:t xml:space="preserve">, </w:t>
       </w:r>
-      <w:r>
-        <w:rPr>
-          <w:sz w:val="20"/>
-        </w:rPr>
-        <w:t xml:space="preserve">nombre, fecha, </w:t>
+      <w:proofErr w:type="spellStart"/>
+      <w:r>
+        <w:rPr>
+          <w:sz w:val="20"/>
+        </w:rPr>
+        <w:t>nombre</w:t>
+      </w:r>
+      <w:r>
+        <w:rPr>
+          <w:sz w:val="20"/>
+        </w:rPr>
+        <w:t>Evento</w:t>
+      </w:r>
+      <w:proofErr w:type="spellEnd"/>
+      <w:r>
+        <w:rPr>
+          <w:sz w:val="20"/>
+        </w:rPr>
+        <w:t xml:space="preserve">, fecha, </w:t>
       </w:r>
       <w:proofErr w:type="spellStart"/>
       <w:r>

</xml_diff>

<commit_message>
Wrote the SQL table creation scripts.
Also, some minor edits on the relational model.
</commit_message>
<xml_diff>
--- a/Diseño/Modelo Relacional.docx
+++ b/Diseño/Modelo Relacional.docx
@@ -490,47 +490,36 @@
         <w:rPr>
           <w:sz w:val="20"/>
         </w:rPr>
-        <w:t>) es llave</w:t>
-      </w:r>
+        <w:t xml:space="preserve">) es </w:t>
+      </w:r>
+      <w:proofErr w:type="spellStart"/>
+      <w:r>
+        <w:rPr>
+          <w:sz w:val="20"/>
+        </w:rPr>
+        <w:t>llav</w:t>
+      </w:r>
+      <w:proofErr w:type="spellEnd"/>
       <w:r>
         <w:rPr>
           <w:sz w:val="20"/>
         </w:rPr>
         <w:br/>
-      </w:r>
-      <w:proofErr w:type="spellStart"/>
-      <w:r>
-        <w:rPr>
-          <w:sz w:val="20"/>
-        </w:rPr>
-        <w:t>idMapa</w:t>
-      </w:r>
-      <w:proofErr w:type="spellEnd"/>
-      <w:r>
-        <w:rPr>
-          <w:sz w:val="20"/>
-        </w:rPr>
-        <w:t xml:space="preserve"> referencia a Zona(</w:t>
-      </w:r>
-      <w:proofErr w:type="spellStart"/>
-      <w:r>
-        <w:rPr>
-          <w:sz w:val="20"/>
-        </w:rPr>
-        <w:t>idMapa</w:t>
-      </w:r>
-      <w:proofErr w:type="spellEnd"/>
-      <w:r>
-        <w:rPr>
-          <w:sz w:val="20"/>
-        </w:rPr>
-        <w:t>)</w:t>
-      </w:r>
-      <w:r>
-        <w:rPr>
-          <w:sz w:val="20"/>
-        </w:rPr>
-        <w:br/>
+        <w:t>(</w:t>
+      </w:r>
+      <w:proofErr w:type="spellStart"/>
+      <w:r>
+        <w:rPr>
+          <w:sz w:val="20"/>
+        </w:rPr>
+        <w:t>idMapa</w:t>
+      </w:r>
+      <w:proofErr w:type="spellEnd"/>
+      <w:r>
+        <w:rPr>
+          <w:sz w:val="20"/>
+        </w:rPr>
+        <w:t xml:space="preserve">, </w:t>
       </w:r>
       <w:proofErr w:type="spellStart"/>
       <w:r>
@@ -544,7 +533,21 @@
         <w:rPr>
           <w:sz w:val="20"/>
         </w:rPr>
-        <w:t xml:space="preserve"> referencia a Zona(id)</w:t>
+        <w:t>) referencia a Zona(</w:t>
+      </w:r>
+      <w:proofErr w:type="spellStart"/>
+      <w:r>
+        <w:rPr>
+          <w:sz w:val="20"/>
+        </w:rPr>
+        <w:t>idMapa</w:t>
+      </w:r>
+      <w:proofErr w:type="spellEnd"/>
+      <w:r>
+        <w:rPr>
+          <w:sz w:val="20"/>
+        </w:rPr>
+        <w:t>, id)</w:t>
       </w:r>
     </w:p>
     <w:p>
@@ -671,40 +674,21 @@
           <w:sz w:val="20"/>
         </w:rPr>
         <w:br/>
-      </w:r>
-      <w:proofErr w:type="spellStart"/>
-      <w:r>
-        <w:rPr>
-          <w:sz w:val="20"/>
-        </w:rPr>
-        <w:t>idMapa</w:t>
-      </w:r>
-      <w:proofErr w:type="spellEnd"/>
-      <w:r>
-        <w:rPr>
-          <w:sz w:val="20"/>
-        </w:rPr>
-        <w:t xml:space="preserve"> referencia a Zona(</w:t>
-      </w:r>
-      <w:proofErr w:type="spellStart"/>
-      <w:r>
-        <w:rPr>
-          <w:sz w:val="20"/>
-        </w:rPr>
-        <w:t>idMapa</w:t>
-      </w:r>
-      <w:proofErr w:type="spellEnd"/>
-      <w:r>
-        <w:rPr>
-          <w:sz w:val="20"/>
-        </w:rPr>
-        <w:t>)</w:t>
-      </w:r>
-      <w:r>
-        <w:rPr>
-          <w:sz w:val="20"/>
-        </w:rPr>
-        <w:br/>
+        <w:t>(</w:t>
+      </w:r>
+      <w:proofErr w:type="spellStart"/>
+      <w:r>
+        <w:rPr>
+          <w:sz w:val="20"/>
+        </w:rPr>
+        <w:t>idMapa</w:t>
+      </w:r>
+      <w:proofErr w:type="spellEnd"/>
+      <w:r>
+        <w:rPr>
+          <w:sz w:val="20"/>
+        </w:rPr>
+        <w:t xml:space="preserve">, </w:t>
       </w:r>
       <w:proofErr w:type="spellStart"/>
       <w:r>
@@ -718,7 +702,21 @@
         <w:rPr>
           <w:sz w:val="20"/>
         </w:rPr>
-        <w:t xml:space="preserve"> referencia a Zona(id)</w:t>
+        <w:t>) referencia a Zona(</w:t>
+      </w:r>
+      <w:proofErr w:type="spellStart"/>
+      <w:r>
+        <w:rPr>
+          <w:sz w:val="20"/>
+        </w:rPr>
+        <w:t>idMapa</w:t>
+      </w:r>
+      <w:proofErr w:type="spellEnd"/>
+      <w:r>
+        <w:rPr>
+          <w:sz w:val="20"/>
+        </w:rPr>
+        <w:t>, id)</w:t>
       </w:r>
     </w:p>
     <w:p>
@@ -837,40 +835,21 @@
           <w:sz w:val="20"/>
         </w:rPr>
         <w:br/>
-      </w:r>
-      <w:proofErr w:type="spellStart"/>
-      <w:r>
-        <w:rPr>
-          <w:sz w:val="20"/>
-        </w:rPr>
-        <w:t>idMapa</w:t>
-      </w:r>
-      <w:proofErr w:type="spellEnd"/>
-      <w:r>
-        <w:rPr>
-          <w:sz w:val="20"/>
-        </w:rPr>
-        <w:t xml:space="preserve"> referencia a Zona(</w:t>
-      </w:r>
-      <w:proofErr w:type="spellStart"/>
-      <w:r>
-        <w:rPr>
-          <w:sz w:val="20"/>
-        </w:rPr>
-        <w:t>idMapa</w:t>
-      </w:r>
-      <w:proofErr w:type="spellEnd"/>
-      <w:r>
-        <w:rPr>
-          <w:sz w:val="20"/>
-        </w:rPr>
-        <w:t>)</w:t>
-      </w:r>
-      <w:r>
-        <w:rPr>
-          <w:sz w:val="20"/>
-        </w:rPr>
-        <w:br/>
+        <w:t>(</w:t>
+      </w:r>
+      <w:proofErr w:type="spellStart"/>
+      <w:r>
+        <w:rPr>
+          <w:sz w:val="20"/>
+        </w:rPr>
+        <w:t>idMapa</w:t>
+      </w:r>
+      <w:proofErr w:type="spellEnd"/>
+      <w:r>
+        <w:rPr>
+          <w:sz w:val="20"/>
+        </w:rPr>
+        <w:t xml:space="preserve">, </w:t>
       </w:r>
       <w:proofErr w:type="spellStart"/>
       <w:r>
@@ -884,7 +863,21 @@
         <w:rPr>
           <w:sz w:val="20"/>
         </w:rPr>
-        <w:t xml:space="preserve"> referencia a Zona(id)</w:t>
+        <w:t>) referencia a Zona(</w:t>
+      </w:r>
+      <w:proofErr w:type="spellStart"/>
+      <w:r>
+        <w:rPr>
+          <w:sz w:val="20"/>
+        </w:rPr>
+        <w:t>idMapa</w:t>
+      </w:r>
+      <w:proofErr w:type="spellEnd"/>
+      <w:r>
+        <w:rPr>
+          <w:sz w:val="20"/>
+        </w:rPr>
+        <w:t>, id)</w:t>
       </w:r>
     </w:p>
     <w:p>
@@ -1053,40 +1046,21 @@
           <w:sz w:val="20"/>
         </w:rPr>
         <w:br/>
-      </w:r>
-      <w:proofErr w:type="spellStart"/>
-      <w:r>
-        <w:rPr>
-          <w:sz w:val="20"/>
-        </w:rPr>
-        <w:t>idMapa</w:t>
-      </w:r>
-      <w:proofErr w:type="spellEnd"/>
-      <w:r>
-        <w:rPr>
-          <w:sz w:val="20"/>
-        </w:rPr>
-        <w:t xml:space="preserve"> referencia a Zona(</w:t>
-      </w:r>
-      <w:proofErr w:type="spellStart"/>
-      <w:r>
-        <w:rPr>
-          <w:sz w:val="20"/>
-        </w:rPr>
-        <w:t>idMapa</w:t>
-      </w:r>
-      <w:proofErr w:type="spellEnd"/>
-      <w:r>
-        <w:rPr>
-          <w:sz w:val="20"/>
-        </w:rPr>
-        <w:t>)</w:t>
-      </w:r>
-      <w:r>
-        <w:rPr>
-          <w:sz w:val="20"/>
-        </w:rPr>
-        <w:br/>
+        <w:t>(</w:t>
+      </w:r>
+      <w:proofErr w:type="spellStart"/>
+      <w:r>
+        <w:rPr>
+          <w:sz w:val="20"/>
+        </w:rPr>
+        <w:t>idMapa</w:t>
+      </w:r>
+      <w:proofErr w:type="spellEnd"/>
+      <w:r>
+        <w:rPr>
+          <w:sz w:val="20"/>
+        </w:rPr>
+        <w:t xml:space="preserve">, </w:t>
       </w:r>
       <w:proofErr w:type="spellStart"/>
       <w:r>
@@ -1100,7 +1074,21 @@
         <w:rPr>
           <w:sz w:val="20"/>
         </w:rPr>
-        <w:t xml:space="preserve"> referencia a Zona(id)</w:t>
+        <w:t>) referencia a Zona(</w:t>
+      </w:r>
+      <w:proofErr w:type="spellStart"/>
+      <w:r>
+        <w:rPr>
+          <w:sz w:val="20"/>
+        </w:rPr>
+        <w:t>idMapa</w:t>
+      </w:r>
+      <w:proofErr w:type="spellEnd"/>
+      <w:r>
+        <w:rPr>
+          <w:sz w:val="20"/>
+        </w:rPr>
+        <w:t>, id)</w:t>
       </w:r>
     </w:p>
     <w:p>
@@ -1255,40 +1243,21 @@
           <w:sz w:val="20"/>
         </w:rPr>
         <w:br/>
-      </w:r>
-      <w:proofErr w:type="spellStart"/>
-      <w:r>
-        <w:rPr>
-          <w:sz w:val="20"/>
-        </w:rPr>
-        <w:t>idMapa</w:t>
-      </w:r>
-      <w:proofErr w:type="spellEnd"/>
-      <w:r>
-        <w:rPr>
-          <w:sz w:val="20"/>
-        </w:rPr>
-        <w:t xml:space="preserve"> referencia a Zona(</w:t>
-      </w:r>
-      <w:proofErr w:type="spellStart"/>
-      <w:r>
-        <w:rPr>
-          <w:sz w:val="20"/>
-        </w:rPr>
-        <w:t>idMapa</w:t>
-      </w:r>
-      <w:proofErr w:type="spellEnd"/>
-      <w:r>
-        <w:rPr>
-          <w:sz w:val="20"/>
-        </w:rPr>
-        <w:t>)</w:t>
-      </w:r>
-      <w:r>
-        <w:rPr>
-          <w:sz w:val="20"/>
-        </w:rPr>
-        <w:br/>
+        <w:t>(</w:t>
+      </w:r>
+      <w:proofErr w:type="spellStart"/>
+      <w:r>
+        <w:rPr>
+          <w:sz w:val="20"/>
+        </w:rPr>
+        <w:t>idMapa</w:t>
+      </w:r>
+      <w:proofErr w:type="spellEnd"/>
+      <w:r>
+        <w:rPr>
+          <w:sz w:val="20"/>
+        </w:rPr>
+        <w:t xml:space="preserve">, </w:t>
       </w:r>
       <w:proofErr w:type="spellStart"/>
       <w:r>
@@ -1302,7 +1271,21 @@
         <w:rPr>
           <w:sz w:val="20"/>
         </w:rPr>
-        <w:t xml:space="preserve"> referencia a Zona(id)</w:t>
+        <w:t>) referencia a Zona(</w:t>
+      </w:r>
+      <w:proofErr w:type="spellStart"/>
+      <w:r>
+        <w:rPr>
+          <w:sz w:val="20"/>
+        </w:rPr>
+        <w:t>idMapa</w:t>
+      </w:r>
+      <w:proofErr w:type="spellEnd"/>
+      <w:r>
+        <w:rPr>
+          <w:sz w:val="20"/>
+        </w:rPr>
+        <w:t>, id)</w:t>
       </w:r>
       <w:r>
         <w:rPr>
@@ -1336,7 +1319,6 @@
           <w:b/>
           <w:sz w:val="20"/>
         </w:rPr>
-        <w:lastRenderedPageBreak/>
         <w:t>Asiste</w:t>
       </w:r>
       <w:r>
@@ -1361,6 +1343,7 @@
         </w:rPr>
         <w:t xml:space="preserve">, </w:t>
       </w:r>
+      <w:proofErr w:type="spellStart"/>
       <w:r>
         <w:rPr>
           <w:color w:val="C0504D" w:themeColor="accent2"/>
@@ -1369,6 +1352,7 @@
         </w:rPr>
         <w:t>idZona</w:t>
       </w:r>
+      <w:proofErr w:type="spellEnd"/>
       <w:r>
         <w:rPr>
           <w:sz w:val="20"/>
@@ -1441,6 +1425,7 @@
         <w:rPr>
           <w:sz w:val="20"/>
         </w:rPr>
+        <w:lastRenderedPageBreak/>
         <w:t>(</w:t>
       </w:r>
       <w:proofErr w:type="spellStart"/>
@@ -1512,27 +1497,88 @@
           <w:sz w:val="20"/>
         </w:rPr>
         <w:br/>
-      </w:r>
-      <w:proofErr w:type="spellStart"/>
-      <w:r>
-        <w:rPr>
-          <w:sz w:val="20"/>
-        </w:rPr>
-        <w:t>idMapa</w:t>
-      </w:r>
-      <w:proofErr w:type="spellEnd"/>
-      <w:r>
-        <w:rPr>
-          <w:sz w:val="20"/>
-        </w:rPr>
-        <w:t xml:space="preserve"> referencia a Zona(</w:t>
-      </w:r>
-      <w:proofErr w:type="spellStart"/>
-      <w:r>
-        <w:rPr>
-          <w:sz w:val="20"/>
-        </w:rPr>
-        <w:t>idMapa</w:t>
+        <w:t>(</w:t>
+      </w:r>
+      <w:proofErr w:type="spellStart"/>
+      <w:r>
+        <w:rPr>
+          <w:sz w:val="20"/>
+        </w:rPr>
+        <w:t>idMapa</w:t>
+      </w:r>
+      <w:proofErr w:type="spellEnd"/>
+      <w:r>
+        <w:rPr>
+          <w:sz w:val="20"/>
+        </w:rPr>
+        <w:t xml:space="preserve">, </w:t>
+      </w:r>
+      <w:proofErr w:type="spellStart"/>
+      <w:r>
+        <w:rPr>
+          <w:sz w:val="20"/>
+        </w:rPr>
+        <w:t>idZona</w:t>
+      </w:r>
+      <w:proofErr w:type="spellEnd"/>
+      <w:r>
+        <w:rPr>
+          <w:sz w:val="20"/>
+        </w:rPr>
+        <w:t>, nombre, fecha</w:t>
+      </w:r>
+      <w:r>
+        <w:rPr>
+          <w:sz w:val="20"/>
+        </w:rPr>
+        <w:t xml:space="preserve">) referencia a </w:t>
+      </w:r>
+      <w:r>
+        <w:rPr>
+          <w:sz w:val="20"/>
+        </w:rPr>
+        <w:t>Evento</w:t>
+      </w:r>
+      <w:r>
+        <w:rPr>
+          <w:sz w:val="20"/>
+        </w:rPr>
+        <w:t>(</w:t>
+      </w:r>
+      <w:proofErr w:type="spellStart"/>
+      <w:r>
+        <w:rPr>
+          <w:sz w:val="20"/>
+        </w:rPr>
+        <w:t>idMapa</w:t>
+      </w:r>
+      <w:proofErr w:type="spellEnd"/>
+      <w:r>
+        <w:rPr>
+          <w:sz w:val="20"/>
+        </w:rPr>
+        <w:t xml:space="preserve">, </w:t>
+      </w:r>
+      <w:proofErr w:type="spellStart"/>
+      <w:r>
+        <w:rPr>
+          <w:sz w:val="20"/>
+        </w:rPr>
+        <w:t>idZona</w:t>
+      </w:r>
+      <w:proofErr w:type="spellEnd"/>
+      <w:r>
+        <w:rPr>
+          <w:sz w:val="20"/>
+        </w:rPr>
+        <w:t xml:space="preserve">, nombre, </w:t>
+      </w:r>
+      <w:proofErr w:type="spellStart"/>
+      <w:r>
+        <w:rPr>
+          <w:sz w:val="20"/>
+        </w:rPr>
+        <w:t>fecha_inicio</w:t>
       </w:r>
       <w:proofErr w:type="spellEnd"/>
       <w:r>
@@ -1545,62 +1591,7 @@
         <w:rPr>
           <w:sz w:val="20"/>
         </w:rPr>
-        <w:br/>
-      </w:r>
-      <w:proofErr w:type="spellStart"/>
-      <w:r>
-        <w:rPr>
-          <w:sz w:val="20"/>
-        </w:rPr>
-        <w:t>idZona</w:t>
-      </w:r>
-      <w:proofErr w:type="spellEnd"/>
-      <w:r>
-        <w:rPr>
-          <w:sz w:val="20"/>
-        </w:rPr>
-        <w:t xml:space="preserve"> referencia a Zona(id)</w:t>
-      </w:r>
-      <w:r>
-        <w:rPr>
-          <w:sz w:val="20"/>
-        </w:rPr>
-        <w:br/>
-      </w:r>
-      <w:proofErr w:type="spellStart"/>
-      <w:r>
-        <w:rPr>
-          <w:sz w:val="20"/>
-        </w:rPr>
-        <w:t>nombreEvento</w:t>
-      </w:r>
-      <w:proofErr w:type="spellEnd"/>
-      <w:r>
-        <w:rPr>
-          <w:sz w:val="20"/>
-        </w:rPr>
-        <w:t xml:space="preserve"> referencia a Evento(nombre)</w:t>
-      </w:r>
-      <w:r>
-        <w:rPr>
-          <w:sz w:val="20"/>
-        </w:rPr>
-        <w:br/>
-        <w:t>fecha referencia a Evento(</w:t>
-      </w:r>
-      <w:proofErr w:type="spellStart"/>
-      <w:r>
-        <w:rPr>
-          <w:sz w:val="20"/>
-        </w:rPr>
-        <w:t>fecha_inicio</w:t>
-      </w:r>
-      <w:proofErr w:type="spellEnd"/>
-      <w:r>
-        <w:rPr>
-          <w:sz w:val="20"/>
-        </w:rPr>
-        <w:t>)</w:t>
+        <w:t xml:space="preserve"> </w:t>
       </w:r>
       <w:r>
         <w:rPr>
@@ -2505,14 +2496,40 @@
         </w:rPr>
         <w:br/>
       </w:r>
-      <w:proofErr w:type="spellStart"/>
-      <w:r>
-        <w:rPr>
-          <w:sz w:val="20"/>
-        </w:rPr>
-        <w:t>idMapa</w:t>
-      </w:r>
-      <w:proofErr w:type="spellEnd"/>
+      <w:r>
+        <w:rPr>
+          <w:sz w:val="20"/>
+        </w:rPr>
+        <w:t>(</w:t>
+      </w:r>
+      <w:proofErr w:type="spellStart"/>
+      <w:r>
+        <w:rPr>
+          <w:sz w:val="20"/>
+        </w:rPr>
+        <w:t>idMapa</w:t>
+      </w:r>
+      <w:proofErr w:type="spellEnd"/>
+      <w:r>
+        <w:rPr>
+          <w:sz w:val="20"/>
+        </w:rPr>
+        <w:t xml:space="preserve">, </w:t>
+      </w:r>
+      <w:proofErr w:type="spellStart"/>
+      <w:r>
+        <w:rPr>
+          <w:sz w:val="20"/>
+        </w:rPr>
+        <w:t>idZona</w:t>
+      </w:r>
+      <w:proofErr w:type="spellEnd"/>
+      <w:r>
+        <w:rPr>
+          <w:sz w:val="20"/>
+        </w:rPr>
+        <w:t>)</w:t>
+      </w:r>
       <w:r>
         <w:rPr>
           <w:sz w:val="20"/>
@@ -2531,27 +2548,19 @@
         <w:rPr>
           <w:sz w:val="20"/>
         </w:rPr>
+        <w:t>, id</w:t>
+      </w:r>
+      <w:r>
+        <w:rPr>
+          <w:sz w:val="20"/>
+        </w:rPr>
         <w:t>)</w:t>
       </w:r>
       <w:r>
         <w:rPr>
           <w:sz w:val="20"/>
         </w:rPr>
-        <w:br/>
-      </w:r>
-      <w:proofErr w:type="spellStart"/>
-      <w:r>
-        <w:rPr>
-          <w:sz w:val="20"/>
-        </w:rPr>
-        <w:t>idZona</w:t>
-      </w:r>
-      <w:proofErr w:type="spellEnd"/>
-      <w:r>
-        <w:rPr>
-          <w:sz w:val="20"/>
-        </w:rPr>
-        <w:t xml:space="preserve"> referencia a Zona(id)</w:t>
+        <w:t xml:space="preserve"> </w:t>
       </w:r>
       <w:r>
         <w:rPr>
@@ -2701,40 +2710,21 @@
           <w:sz w:val="20"/>
         </w:rPr>
         <w:br/>
-      </w:r>
-      <w:proofErr w:type="spellStart"/>
-      <w:r>
-        <w:rPr>
-          <w:sz w:val="20"/>
-        </w:rPr>
-        <w:t>idMapa</w:t>
-      </w:r>
-      <w:proofErr w:type="spellEnd"/>
-      <w:r>
-        <w:rPr>
-          <w:sz w:val="20"/>
-        </w:rPr>
-        <w:t xml:space="preserve"> referencia a Zona(</w:t>
-      </w:r>
-      <w:proofErr w:type="spellStart"/>
-      <w:r>
-        <w:rPr>
-          <w:sz w:val="20"/>
-        </w:rPr>
-        <w:t>idMapa</w:t>
-      </w:r>
-      <w:proofErr w:type="spellEnd"/>
-      <w:r>
-        <w:rPr>
-          <w:sz w:val="20"/>
-        </w:rPr>
-        <w:t>)</w:t>
-      </w:r>
-      <w:r>
-        <w:rPr>
-          <w:sz w:val="20"/>
-        </w:rPr>
-        <w:br/>
+        <w:t>(</w:t>
+      </w:r>
+      <w:proofErr w:type="spellStart"/>
+      <w:r>
+        <w:rPr>
+          <w:sz w:val="20"/>
+        </w:rPr>
+        <w:t>idMapa</w:t>
+      </w:r>
+      <w:proofErr w:type="spellEnd"/>
+      <w:r>
+        <w:rPr>
+          <w:sz w:val="20"/>
+        </w:rPr>
+        <w:t xml:space="preserve">, </w:t>
       </w:r>
       <w:proofErr w:type="spellStart"/>
       <w:r>
@@ -2748,7 +2738,21 @@
         <w:rPr>
           <w:sz w:val="20"/>
         </w:rPr>
-        <w:t xml:space="preserve"> referencia a Zona(id)</w:t>
+        <w:t>) referencia a Zona(</w:t>
+      </w:r>
+      <w:proofErr w:type="spellStart"/>
+      <w:r>
+        <w:rPr>
+          <w:sz w:val="20"/>
+        </w:rPr>
+        <w:t>idMapa</w:t>
+      </w:r>
+      <w:proofErr w:type="spellEnd"/>
+      <w:r>
+        <w:rPr>
+          <w:sz w:val="20"/>
+        </w:rPr>
+        <w:t>, id)</w:t>
       </w:r>
     </w:p>
     <w:sectPr>

</xml_diff>